<commit_message>
Cambios minusculos en rta 17 del cuest. 02
</commit_message>
<xml_diff>
--- a/Cuestionarios/Cuestionario_Clase_02.docx
+++ b/Cuestionarios/Cuestionario_Clase_02.docx
@@ -1,6 +1,6 @@
 
 <file path=word/document.xml><?xml version="1.0" encoding="utf-8"?>
-<w:document xmlns:wpc="http://schemas.microsoft.com/office/word/2010/wordprocessingCanvas" xmlns:cx="http://schemas.microsoft.com/office/drawing/2014/chartex" xmlns:cx1="http://schemas.microsoft.com/office/drawing/2015/9/8/chartex" xmlns:cx2="http://schemas.microsoft.com/office/drawing/2015/10/21/chartex" xmlns:cx3="http://schemas.microsoft.com/office/drawing/2016/5/9/chartex" xmlns:cx4="http://schemas.microsoft.com/office/drawing/2016/5/10/chartex" xmlns:cx5="http://schemas.microsoft.com/office/drawing/2016/5/11/chartex" xmlns:cx6="http://schemas.microsoft.com/office/drawing/2016/5/12/chartex" xmlns:cx7="http://schemas.microsoft.com/office/drawing/2016/5/13/chartex" xmlns:cx8="http://schemas.microsoft.com/office/drawing/2016/5/14/chartex" xmlns:mc="http://schemas.openxmlformats.org/markup-compatibility/2006" xmlns:aink="http://schemas.microsoft.com/office/drawing/2016/ink" xmlns:am3d="http://schemas.microsoft.com/office/drawing/2017/model3d" xmlns:o="urn:schemas-microsoft-com:office:office" xmlns:r="http://schemas.openxmlformats.org/officeDocument/2006/relationships" xmlns:m="http://schemas.openxmlformats.org/officeDocument/2006/math" xmlns:v="urn:schemas-microsoft-com:vml" xmlns:wp14="http://schemas.microsoft.com/office/word/2010/wordprocessingDrawing" xmlns:wp="http://schemas.openxmlformats.org/drawingml/2006/wordprocessingDrawing" xmlns:w10="urn:schemas-microsoft-com:office:word" xmlns:w="http://schemas.openxmlformats.org/wordprocessingml/2006/main" xmlns:w14="http://schemas.microsoft.com/office/word/2010/wordml" xmlns:w15="http://schemas.microsoft.com/office/word/2012/wordml" xmlns:w16cid="http://schemas.microsoft.com/office/word/2016/wordml/cid" xmlns:w16se="http://schemas.microsoft.com/office/word/2015/wordml/symex" xmlns:wpg="http://schemas.microsoft.com/office/word/2010/wordprocessingGroup" xmlns:wpi="http://schemas.microsoft.com/office/word/2010/wordprocessingInk" xmlns:wne="http://schemas.microsoft.com/office/word/2006/wordml" xmlns:wps="http://schemas.microsoft.com/office/word/2010/wordprocessingShape" mc:Ignorable="w14 w15 w16se w16cid wp14">
+<w:document xmlns:wpc="http://schemas.microsoft.com/office/word/2010/wordprocessingCanvas" xmlns:mc="http://schemas.openxmlformats.org/markup-compatibility/2006" xmlns:o="urn:schemas-microsoft-com:office:office" xmlns:r="http://schemas.openxmlformats.org/officeDocument/2006/relationships" xmlns:m="http://schemas.openxmlformats.org/officeDocument/2006/math" xmlns:v="urn:schemas-microsoft-com:vml" xmlns:wp14="http://schemas.microsoft.com/office/word/2010/wordprocessingDrawing" xmlns:wp="http://schemas.openxmlformats.org/drawingml/2006/wordprocessingDrawing" xmlns:w10="urn:schemas-microsoft-com:office:word" xmlns:w="http://schemas.openxmlformats.org/wordprocessingml/2006/main" xmlns:w14="http://schemas.microsoft.com/office/word/2010/wordml" xmlns:w15="http://schemas.microsoft.com/office/word/2012/wordml" xmlns:wpg="http://schemas.microsoft.com/office/word/2010/wordprocessingGroup" xmlns:wpi="http://schemas.microsoft.com/office/word/2010/wordprocessingInk" xmlns:wne="http://schemas.microsoft.com/office/word/2006/wordml" xmlns:wps="http://schemas.microsoft.com/office/word/2010/wordprocessingShape" mc:Ignorable="w14 w15 wp14">
   <w:body>
     <w:p>
       <w:pPr>
@@ -57,15 +57,53 @@
           <w:sz w:val="18"/>
           <w:szCs w:val="18"/>
         </w:rPr>
-        <w:t xml:space="preserve">paradigma orientado a objetos </w:t>
-      </w:r>
-      <w:r>
-        <w:rPr>
-          <w:rFonts w:asciiTheme="majorHAnsi" w:hAnsiTheme="majorHAnsi" w:cstheme="majorHAnsi"/>
-          <w:sz w:val="18"/>
-          <w:szCs w:val="18"/>
-        </w:rPr>
-        <w:t>? ¿Qué es un</w:t>
+        <w:t xml:space="preserve">paradigma orientado a </w:t>
+      </w:r>
+      <w:proofErr w:type="gramStart"/>
+      <w:r>
+        <w:rPr>
+          <w:rFonts w:asciiTheme="majorHAnsi" w:hAnsiTheme="majorHAnsi" w:cstheme="majorHAnsi"/>
+          <w:b/>
+          <w:bCs/>
+          <w:sz w:val="18"/>
+          <w:szCs w:val="18"/>
+        </w:rPr>
+        <w:t xml:space="preserve">objetos </w:t>
+      </w:r>
+      <w:r>
+        <w:rPr>
+          <w:rFonts w:asciiTheme="majorHAnsi" w:hAnsiTheme="majorHAnsi" w:cstheme="majorHAnsi"/>
+          <w:sz w:val="18"/>
+          <w:szCs w:val="18"/>
+        </w:rPr>
+        <w:t>?</w:t>
+      </w:r>
+      <w:proofErr w:type="gramEnd"/>
+      <w:r>
+        <w:rPr>
+          <w:rFonts w:asciiTheme="majorHAnsi" w:hAnsiTheme="majorHAnsi" w:cstheme="majorHAnsi"/>
+          <w:sz w:val="18"/>
+          <w:szCs w:val="18"/>
+        </w:rPr>
+        <w:t xml:space="preserve"> </w:t>
+      </w:r>
+      <w:proofErr w:type="gramStart"/>
+      <w:r>
+        <w:rPr>
+          <w:rFonts w:asciiTheme="majorHAnsi" w:hAnsiTheme="majorHAnsi" w:cstheme="majorHAnsi"/>
+          <w:sz w:val="18"/>
+          <w:szCs w:val="18"/>
+        </w:rPr>
+        <w:t>¿</w:t>
+      </w:r>
+      <w:proofErr w:type="gramEnd"/>
+      <w:r>
+        <w:rPr>
+          <w:rFonts w:asciiTheme="majorHAnsi" w:hAnsiTheme="majorHAnsi" w:cstheme="majorHAnsi"/>
+          <w:sz w:val="18"/>
+          <w:szCs w:val="18"/>
+        </w:rPr>
+        <w:t>Qué es un</w:t>
       </w:r>
     </w:p>
     <w:p>
@@ -77,13 +115,23 @@
           <w:szCs w:val="18"/>
         </w:rPr>
       </w:pPr>
-      <w:r>
-        <w:rPr>
-          <w:rFonts w:asciiTheme="majorHAnsi" w:hAnsiTheme="majorHAnsi" w:cstheme="majorHAnsi"/>
-          <w:sz w:val="18"/>
-          <w:szCs w:val="18"/>
-        </w:rPr>
-        <w:t>paradigma?</w:t>
+      <w:proofErr w:type="gramStart"/>
+      <w:r>
+        <w:rPr>
+          <w:rFonts w:asciiTheme="majorHAnsi" w:hAnsiTheme="majorHAnsi" w:cstheme="majorHAnsi"/>
+          <w:sz w:val="18"/>
+          <w:szCs w:val="18"/>
+        </w:rPr>
+        <w:t>paradigma</w:t>
+      </w:r>
+      <w:proofErr w:type="gramEnd"/>
+      <w:r>
+        <w:rPr>
+          <w:rFonts w:asciiTheme="majorHAnsi" w:hAnsiTheme="majorHAnsi" w:cstheme="majorHAnsi"/>
+          <w:sz w:val="18"/>
+          <w:szCs w:val="18"/>
+        </w:rPr>
+        <w:t>?</w:t>
       </w:r>
     </w:p>
     <w:p>
@@ -199,6 +247,7 @@
         </w:rPr>
         <w:t xml:space="preserve">3. ¿Qué es una </w:t>
       </w:r>
+      <w:proofErr w:type="gramStart"/>
       <w:r>
         <w:rPr>
           <w:rFonts w:asciiTheme="majorHAnsi" w:hAnsiTheme="majorHAnsi" w:cstheme="majorHAnsi"/>
@@ -217,22 +266,41 @@
         </w:rPr>
         <w:t>?</w:t>
       </w:r>
-    </w:p>
-    <w:p>
-      <w:pPr>
-        <w:rPr>
-          <w:rFonts w:asciiTheme="majorHAnsi" w:hAnsiTheme="majorHAnsi" w:cstheme="majorHAnsi"/>
-          <w:sz w:val="18"/>
-          <w:szCs w:val="18"/>
-        </w:rPr>
-      </w:pPr>
-      <w:r>
-        <w:rPr>
-          <w:rFonts w:asciiTheme="majorHAnsi" w:hAnsiTheme="majorHAnsi" w:cstheme="majorHAnsi"/>
-          <w:sz w:val="18"/>
-          <w:szCs w:val="18"/>
-        </w:rPr>
-        <w:t>Es una clasificación entorno a comportamientos y atributos comunes, es una abstracción de un objeto(Ignora lo que no es importante y utiliza encapsulación para reforzar la abstracción)</w:t>
+      <w:proofErr w:type="gramEnd"/>
+    </w:p>
+    <w:p>
+      <w:pPr>
+        <w:rPr>
+          <w:rFonts w:asciiTheme="majorHAnsi" w:hAnsiTheme="majorHAnsi" w:cstheme="majorHAnsi"/>
+          <w:sz w:val="18"/>
+          <w:szCs w:val="18"/>
+        </w:rPr>
+      </w:pPr>
+      <w:r>
+        <w:rPr>
+          <w:rFonts w:asciiTheme="majorHAnsi" w:hAnsiTheme="majorHAnsi" w:cstheme="majorHAnsi"/>
+          <w:sz w:val="18"/>
+          <w:szCs w:val="18"/>
+        </w:rPr>
+        <w:t xml:space="preserve">Es una clasificación entorno a comportamientos y atributos comunes, es una abstracción de un </w:t>
+      </w:r>
+      <w:proofErr w:type="gramStart"/>
+      <w:r>
+        <w:rPr>
+          <w:rFonts w:asciiTheme="majorHAnsi" w:hAnsiTheme="majorHAnsi" w:cstheme="majorHAnsi"/>
+          <w:sz w:val="18"/>
+          <w:szCs w:val="18"/>
+        </w:rPr>
+        <w:t>objeto(</w:t>
+      </w:r>
+      <w:proofErr w:type="gramEnd"/>
+      <w:r>
+        <w:rPr>
+          <w:rFonts w:asciiTheme="majorHAnsi" w:hAnsiTheme="majorHAnsi" w:cstheme="majorHAnsi"/>
+          <w:sz w:val="18"/>
+          <w:szCs w:val="18"/>
+        </w:rPr>
+        <w:t>Ignora lo que no es importante y utiliza encapsulación para reforzar la abstracción)</w:t>
       </w:r>
     </w:p>
     <w:p>
@@ -251,6 +319,7 @@
         </w:rPr>
         <w:t xml:space="preserve">4. ¿Qué es un </w:t>
       </w:r>
+      <w:proofErr w:type="gramStart"/>
       <w:r>
         <w:rPr>
           <w:rFonts w:asciiTheme="majorHAnsi" w:hAnsiTheme="majorHAnsi" w:cstheme="majorHAnsi"/>
@@ -267,7 +336,16 @@
           <w:sz w:val="18"/>
           <w:szCs w:val="18"/>
         </w:rPr>
-        <w:t>? ¿En qué se relacionan con las clases?</w:t>
+        <w:t>?</w:t>
+      </w:r>
+      <w:proofErr w:type="gramEnd"/>
+      <w:r>
+        <w:rPr>
+          <w:rFonts w:asciiTheme="majorHAnsi" w:hAnsiTheme="majorHAnsi" w:cstheme="majorHAnsi"/>
+          <w:sz w:val="18"/>
+          <w:szCs w:val="18"/>
+        </w:rPr>
+        <w:t xml:space="preserve"> ¿En qué se relacionan con las clases?</w:t>
       </w:r>
     </w:p>
     <w:p>
@@ -434,13 +512,23 @@
           <w:szCs w:val="18"/>
         </w:rPr>
       </w:pPr>
-      <w:r>
-        <w:rPr>
-          <w:rFonts w:asciiTheme="majorHAnsi" w:hAnsiTheme="majorHAnsi" w:cstheme="majorHAnsi"/>
-          <w:sz w:val="18"/>
-          <w:szCs w:val="18"/>
-        </w:rPr>
-        <w:t>orientada a objetos y cuál es su relación con las clases.</w:t>
+      <w:proofErr w:type="gramStart"/>
+      <w:r>
+        <w:rPr>
+          <w:rFonts w:asciiTheme="majorHAnsi" w:hAnsiTheme="majorHAnsi" w:cstheme="majorHAnsi"/>
+          <w:sz w:val="18"/>
+          <w:szCs w:val="18"/>
+        </w:rPr>
+        <w:t>orientada</w:t>
+      </w:r>
+      <w:proofErr w:type="gramEnd"/>
+      <w:r>
+        <w:rPr>
+          <w:rFonts w:asciiTheme="majorHAnsi" w:hAnsiTheme="majorHAnsi" w:cstheme="majorHAnsi"/>
+          <w:sz w:val="18"/>
+          <w:szCs w:val="18"/>
+        </w:rPr>
+        <w:t xml:space="preserve"> a objetos y cuál es su relación con las clases.</w:t>
       </w:r>
     </w:p>
     <w:p>
@@ -779,32 +867,80 @@
           <w:sz w:val="18"/>
           <w:szCs w:val="18"/>
         </w:rPr>
-        <w:t xml:space="preserve">método estático </w:t>
-      </w:r>
-      <w:r>
-        <w:rPr>
-          <w:rFonts w:asciiTheme="majorHAnsi" w:hAnsiTheme="majorHAnsi" w:cstheme="majorHAnsi"/>
-          <w:sz w:val="18"/>
-          <w:szCs w:val="18"/>
-        </w:rPr>
-        <w:t>? ¿En qué se diferencia de los métodos de</w:t>
-      </w:r>
-    </w:p>
-    <w:p>
-      <w:pPr>
-        <w:rPr>
-          <w:rFonts w:asciiTheme="majorHAnsi" w:hAnsiTheme="majorHAnsi" w:cstheme="majorHAnsi"/>
-          <w:sz w:val="18"/>
-          <w:szCs w:val="18"/>
-        </w:rPr>
-      </w:pPr>
-      <w:r>
-        <w:rPr>
-          <w:rFonts w:asciiTheme="majorHAnsi" w:hAnsiTheme="majorHAnsi" w:cstheme="majorHAnsi"/>
-          <w:sz w:val="18"/>
-          <w:szCs w:val="18"/>
-        </w:rPr>
-        <w:t>instancia (no estáticos)?</w:t>
+        <w:t xml:space="preserve">método </w:t>
+      </w:r>
+      <w:proofErr w:type="gramStart"/>
+      <w:r>
+        <w:rPr>
+          <w:rFonts w:asciiTheme="majorHAnsi" w:hAnsiTheme="majorHAnsi" w:cstheme="majorHAnsi"/>
+          <w:b/>
+          <w:bCs/>
+          <w:sz w:val="18"/>
+          <w:szCs w:val="18"/>
+        </w:rPr>
+        <w:t xml:space="preserve">estático </w:t>
+      </w:r>
+      <w:r>
+        <w:rPr>
+          <w:rFonts w:asciiTheme="majorHAnsi" w:hAnsiTheme="majorHAnsi" w:cstheme="majorHAnsi"/>
+          <w:sz w:val="18"/>
+          <w:szCs w:val="18"/>
+        </w:rPr>
+        <w:t>?</w:t>
+      </w:r>
+      <w:proofErr w:type="gramEnd"/>
+      <w:r>
+        <w:rPr>
+          <w:rFonts w:asciiTheme="majorHAnsi" w:hAnsiTheme="majorHAnsi" w:cstheme="majorHAnsi"/>
+          <w:sz w:val="18"/>
+          <w:szCs w:val="18"/>
+        </w:rPr>
+        <w:t xml:space="preserve"> </w:t>
+      </w:r>
+      <w:proofErr w:type="gramStart"/>
+      <w:r>
+        <w:rPr>
+          <w:rFonts w:asciiTheme="majorHAnsi" w:hAnsiTheme="majorHAnsi" w:cstheme="majorHAnsi"/>
+          <w:sz w:val="18"/>
+          <w:szCs w:val="18"/>
+        </w:rPr>
+        <w:t>¿</w:t>
+      </w:r>
+      <w:proofErr w:type="gramEnd"/>
+      <w:r>
+        <w:rPr>
+          <w:rFonts w:asciiTheme="majorHAnsi" w:hAnsiTheme="majorHAnsi" w:cstheme="majorHAnsi"/>
+          <w:sz w:val="18"/>
+          <w:szCs w:val="18"/>
+        </w:rPr>
+        <w:t>En qué se diferencia de los métodos de</w:t>
+      </w:r>
+    </w:p>
+    <w:p>
+      <w:pPr>
+        <w:rPr>
+          <w:rFonts w:asciiTheme="majorHAnsi" w:hAnsiTheme="majorHAnsi" w:cstheme="majorHAnsi"/>
+          <w:sz w:val="18"/>
+          <w:szCs w:val="18"/>
+        </w:rPr>
+      </w:pPr>
+      <w:proofErr w:type="gramStart"/>
+      <w:r>
+        <w:rPr>
+          <w:rFonts w:asciiTheme="majorHAnsi" w:hAnsiTheme="majorHAnsi" w:cstheme="majorHAnsi"/>
+          <w:sz w:val="18"/>
+          <w:szCs w:val="18"/>
+        </w:rPr>
+        <w:t>instancia</w:t>
+      </w:r>
+      <w:proofErr w:type="gramEnd"/>
+      <w:r>
+        <w:rPr>
+          <w:rFonts w:asciiTheme="majorHAnsi" w:hAnsiTheme="majorHAnsi" w:cstheme="majorHAnsi"/>
+          <w:sz w:val="18"/>
+          <w:szCs w:val="18"/>
+        </w:rPr>
+        <w:t xml:space="preserve"> (no estáticos)?</w:t>
       </w:r>
     </w:p>
     <w:p>
@@ -847,7 +983,29 @@
           <w:szCs w:val="18"/>
           <w:shd w:val="clear" w:color="auto" w:fill="FFFFFF"/>
         </w:rPr>
-        <w:t> sobre una instancia (objeto) de una clase. Por ejemplo p1.getNombre(); siendo p1 un objeto de tipo Persona es un método de instancia: para invocarlo necesitamos una instancia de persona. </w:t>
+        <w:t xml:space="preserve"> sobre una instancia (objeto) de una clase. Por ejemplo </w:t>
+      </w:r>
+      <w:proofErr w:type="gramStart"/>
+      <w:r>
+        <w:rPr>
+          <w:rFonts w:asciiTheme="majorHAnsi" w:hAnsiTheme="majorHAnsi" w:cstheme="majorHAnsi"/>
+          <w:color w:val="41423D"/>
+          <w:sz w:val="18"/>
+          <w:szCs w:val="18"/>
+          <w:shd w:val="clear" w:color="auto" w:fill="FFFFFF"/>
+        </w:rPr>
+        <w:t>p1.getNombre(</w:t>
+      </w:r>
+      <w:proofErr w:type="gramEnd"/>
+      <w:r>
+        <w:rPr>
+          <w:rFonts w:asciiTheme="majorHAnsi" w:hAnsiTheme="majorHAnsi" w:cstheme="majorHAnsi"/>
+          <w:color w:val="41423D"/>
+          <w:sz w:val="18"/>
+          <w:szCs w:val="18"/>
+          <w:shd w:val="clear" w:color="auto" w:fill="FFFFFF"/>
+        </w:rPr>
+        <w:t>); siendo p1 un objeto de tipo Persona es un método de instancia: para invocarlo necesitamos una instancia de persona. </w:t>
       </w:r>
       <w:r>
         <w:rPr>
@@ -912,32 +1070,80 @@
           <w:sz w:val="18"/>
           <w:szCs w:val="18"/>
         </w:rPr>
-        <w:t xml:space="preserve">clase estática </w:t>
-      </w:r>
-      <w:r>
-        <w:rPr>
-          <w:rFonts w:asciiTheme="majorHAnsi" w:hAnsiTheme="majorHAnsi" w:cstheme="majorHAnsi"/>
-          <w:sz w:val="18"/>
-          <w:szCs w:val="18"/>
-        </w:rPr>
-        <w:t>? ¿En qué se diferencia de las clases no</w:t>
-      </w:r>
-    </w:p>
-    <w:p>
-      <w:pPr>
-        <w:rPr>
-          <w:rFonts w:asciiTheme="majorHAnsi" w:hAnsiTheme="majorHAnsi" w:cstheme="majorHAnsi"/>
-          <w:sz w:val="18"/>
-          <w:szCs w:val="18"/>
-        </w:rPr>
-      </w:pPr>
-      <w:r>
-        <w:rPr>
-          <w:rFonts w:asciiTheme="majorHAnsi" w:hAnsiTheme="majorHAnsi" w:cstheme="majorHAnsi"/>
-          <w:sz w:val="18"/>
-          <w:szCs w:val="18"/>
-        </w:rPr>
-        <w:t>estáticas?</w:t>
+        <w:t xml:space="preserve">clase </w:t>
+      </w:r>
+      <w:proofErr w:type="gramStart"/>
+      <w:r>
+        <w:rPr>
+          <w:rFonts w:asciiTheme="majorHAnsi" w:hAnsiTheme="majorHAnsi" w:cstheme="majorHAnsi"/>
+          <w:b/>
+          <w:bCs/>
+          <w:sz w:val="18"/>
+          <w:szCs w:val="18"/>
+        </w:rPr>
+        <w:t xml:space="preserve">estática </w:t>
+      </w:r>
+      <w:r>
+        <w:rPr>
+          <w:rFonts w:asciiTheme="majorHAnsi" w:hAnsiTheme="majorHAnsi" w:cstheme="majorHAnsi"/>
+          <w:sz w:val="18"/>
+          <w:szCs w:val="18"/>
+        </w:rPr>
+        <w:t>?</w:t>
+      </w:r>
+      <w:proofErr w:type="gramEnd"/>
+      <w:r>
+        <w:rPr>
+          <w:rFonts w:asciiTheme="majorHAnsi" w:hAnsiTheme="majorHAnsi" w:cstheme="majorHAnsi"/>
+          <w:sz w:val="18"/>
+          <w:szCs w:val="18"/>
+        </w:rPr>
+        <w:t xml:space="preserve"> </w:t>
+      </w:r>
+      <w:proofErr w:type="gramStart"/>
+      <w:r>
+        <w:rPr>
+          <w:rFonts w:asciiTheme="majorHAnsi" w:hAnsiTheme="majorHAnsi" w:cstheme="majorHAnsi"/>
+          <w:sz w:val="18"/>
+          <w:szCs w:val="18"/>
+        </w:rPr>
+        <w:t>¿</w:t>
+      </w:r>
+      <w:proofErr w:type="gramEnd"/>
+      <w:r>
+        <w:rPr>
+          <w:rFonts w:asciiTheme="majorHAnsi" w:hAnsiTheme="majorHAnsi" w:cstheme="majorHAnsi"/>
+          <w:sz w:val="18"/>
+          <w:szCs w:val="18"/>
+        </w:rPr>
+        <w:t>En qué se diferencia de las clases no</w:t>
+      </w:r>
+    </w:p>
+    <w:p>
+      <w:pPr>
+        <w:rPr>
+          <w:rFonts w:asciiTheme="majorHAnsi" w:hAnsiTheme="majorHAnsi" w:cstheme="majorHAnsi"/>
+          <w:sz w:val="18"/>
+          <w:szCs w:val="18"/>
+        </w:rPr>
+      </w:pPr>
+      <w:proofErr w:type="gramStart"/>
+      <w:r>
+        <w:rPr>
+          <w:rFonts w:asciiTheme="majorHAnsi" w:hAnsiTheme="majorHAnsi" w:cstheme="majorHAnsi"/>
+          <w:sz w:val="18"/>
+          <w:szCs w:val="18"/>
+        </w:rPr>
+        <w:t>estáticas</w:t>
+      </w:r>
+      <w:proofErr w:type="gramEnd"/>
+      <w:r>
+        <w:rPr>
+          <w:rFonts w:asciiTheme="majorHAnsi" w:hAnsiTheme="majorHAnsi" w:cstheme="majorHAnsi"/>
+          <w:sz w:val="18"/>
+          <w:szCs w:val="18"/>
+        </w:rPr>
+        <w:t>?</w:t>
       </w:r>
     </w:p>
     <w:p>
@@ -958,6 +1164,7 @@
         <w:t>Una </w:t>
       </w:r>
       <w:hyperlink r:id="rId5" w:tgtFrame="_blank" w:history="1">
+        <w:proofErr w:type="spellStart"/>
         <w:r>
           <w:rPr>
             <w:rStyle w:val="Hipervnculo"/>
@@ -969,8 +1176,37 @@
             <w:bdr w:val="none" w:sz="0" w:space="0" w:color="auto" w:frame="1"/>
             <w:shd w:val="clear" w:color="auto" w:fill="FFFFFF"/>
           </w:rPr>
-          <w:t>static class</w:t>
+          <w:t>static</w:t>
         </w:r>
+        <w:proofErr w:type="spellEnd"/>
+        <w:r>
+          <w:rPr>
+            <w:rStyle w:val="Hipervnculo"/>
+            <w:rFonts w:asciiTheme="majorHAnsi" w:hAnsiTheme="majorHAnsi" w:cstheme="majorHAnsi"/>
+            <w:color w:val="auto"/>
+            <w:sz w:val="18"/>
+            <w:szCs w:val="18"/>
+            <w:u w:val="none"/>
+            <w:bdr w:val="none" w:sz="0" w:space="0" w:color="auto" w:frame="1"/>
+            <w:shd w:val="clear" w:color="auto" w:fill="FFFFFF"/>
+          </w:rPr>
+          <w:t xml:space="preserve"> </w:t>
+        </w:r>
+        <w:proofErr w:type="spellStart"/>
+        <w:r>
+          <w:rPr>
+            <w:rStyle w:val="Hipervnculo"/>
+            <w:rFonts w:asciiTheme="majorHAnsi" w:hAnsiTheme="majorHAnsi" w:cstheme="majorHAnsi"/>
+            <w:color w:val="auto"/>
+            <w:sz w:val="18"/>
+            <w:szCs w:val="18"/>
+            <w:u w:val="none"/>
+            <w:bdr w:val="none" w:sz="0" w:space="0" w:color="auto" w:frame="1"/>
+            <w:shd w:val="clear" w:color="auto" w:fill="FFFFFF"/>
+          </w:rPr>
+          <w:t>class</w:t>
+        </w:r>
+        <w:proofErr w:type="spellEnd"/>
       </w:hyperlink>
       <w:r>
         <w:rPr>
@@ -1018,24 +1254,52 @@
           <w:sz w:val="18"/>
           <w:szCs w:val="18"/>
         </w:rPr>
-        <w:t>11. ¿Puedo tener miembros estáticos en clases no-estáticas? ¿Puedo</w:t>
-      </w:r>
-    </w:p>
-    <w:p>
-      <w:pPr>
-        <w:rPr>
-          <w:rFonts w:asciiTheme="majorHAnsi" w:hAnsiTheme="majorHAnsi" w:cstheme="majorHAnsi"/>
-          <w:sz w:val="18"/>
-          <w:szCs w:val="18"/>
-        </w:rPr>
-      </w:pPr>
-      <w:r>
-        <w:rPr>
-          <w:rFonts w:asciiTheme="majorHAnsi" w:hAnsiTheme="majorHAnsi" w:cstheme="majorHAnsi"/>
-          <w:sz w:val="18"/>
-          <w:szCs w:val="18"/>
-        </w:rPr>
-        <w:t>tener miembros no-estáticos en clases estáticas?</w:t>
+        <w:t xml:space="preserve">11. ¿Puedo tener miembros estáticos en clases no-estáticas? </w:t>
+      </w:r>
+      <w:proofErr w:type="gramStart"/>
+      <w:r>
+        <w:rPr>
+          <w:rFonts w:asciiTheme="majorHAnsi" w:hAnsiTheme="majorHAnsi" w:cstheme="majorHAnsi"/>
+          <w:sz w:val="18"/>
+          <w:szCs w:val="18"/>
+        </w:rPr>
+        <w:t>¿</w:t>
+      </w:r>
+      <w:proofErr w:type="gramEnd"/>
+      <w:r>
+        <w:rPr>
+          <w:rFonts w:asciiTheme="majorHAnsi" w:hAnsiTheme="majorHAnsi" w:cstheme="majorHAnsi"/>
+          <w:sz w:val="18"/>
+          <w:szCs w:val="18"/>
+        </w:rPr>
+        <w:t>Puedo</w:t>
+      </w:r>
+    </w:p>
+    <w:p>
+      <w:pPr>
+        <w:rPr>
+          <w:rFonts w:asciiTheme="majorHAnsi" w:hAnsiTheme="majorHAnsi" w:cstheme="majorHAnsi"/>
+          <w:sz w:val="18"/>
+          <w:szCs w:val="18"/>
+        </w:rPr>
+      </w:pPr>
+      <w:proofErr w:type="gramStart"/>
+      <w:r>
+        <w:rPr>
+          <w:rFonts w:asciiTheme="majorHAnsi" w:hAnsiTheme="majorHAnsi" w:cstheme="majorHAnsi"/>
+          <w:sz w:val="18"/>
+          <w:szCs w:val="18"/>
+        </w:rPr>
+        <w:t>tener</w:t>
+      </w:r>
+      <w:proofErr w:type="gramEnd"/>
+      <w:r>
+        <w:rPr>
+          <w:rFonts w:asciiTheme="majorHAnsi" w:hAnsiTheme="majorHAnsi" w:cstheme="majorHAnsi"/>
+          <w:sz w:val="18"/>
+          <w:szCs w:val="18"/>
+        </w:rPr>
+        <w:t xml:space="preserve"> miembros no-estáticos en clases estáticas?</w:t>
       </w:r>
     </w:p>
     <w:p>
@@ -1078,7 +1342,29 @@
           <w:szCs w:val="18"/>
           <w:shd w:val="clear" w:color="auto" w:fill="FFFFFF"/>
         </w:rPr>
-        <w:t xml:space="preserve"> contener métodos, campos, propiedades o eventos estáticos. El miembro estático es invocable en una clase, incluso si no se ha creado ninguna instancia de la clase.  Solo existe una copia de un miembro estático, independientemente del número de instancias de la clase que se creen. </w:t>
+        <w:t xml:space="preserve"> contener métodos, campos, propiedades o eventos estáticos. El miembro estático es </w:t>
+      </w:r>
+      <w:proofErr w:type="spellStart"/>
+      <w:r>
+        <w:rPr>
+          <w:rFonts w:asciiTheme="majorHAnsi" w:hAnsiTheme="majorHAnsi" w:cstheme="majorHAnsi"/>
+          <w:color w:val="000000"/>
+          <w:sz w:val="18"/>
+          <w:szCs w:val="18"/>
+          <w:shd w:val="clear" w:color="auto" w:fill="FFFFFF"/>
+        </w:rPr>
+        <w:t>invocable</w:t>
+      </w:r>
+      <w:proofErr w:type="spellEnd"/>
+      <w:r>
+        <w:rPr>
+          <w:rFonts w:asciiTheme="majorHAnsi" w:hAnsiTheme="majorHAnsi" w:cstheme="majorHAnsi"/>
+          <w:color w:val="000000"/>
+          <w:sz w:val="18"/>
+          <w:szCs w:val="18"/>
+          <w:shd w:val="clear" w:color="auto" w:fill="FFFFFF"/>
+        </w:rPr>
+        <w:t xml:space="preserve"> en una clase, incluso si no se ha creado ninguna instancia de la clase.  Solo existe una copia de un miembro estático, independientemente del número de instancias de la clase que se creen. </w:t>
       </w:r>
     </w:p>
     <w:p>
@@ -1128,24 +1414,52 @@
           <w:sz w:val="18"/>
           <w:szCs w:val="18"/>
         </w:rPr>
-        <w:t>12. ¿Necesito instanciar un objeto de la clase para llamar a sus métodos</w:t>
-      </w:r>
-    </w:p>
-    <w:p>
-      <w:pPr>
-        <w:rPr>
-          <w:rFonts w:asciiTheme="majorHAnsi" w:hAnsiTheme="majorHAnsi" w:cstheme="majorHAnsi"/>
-          <w:sz w:val="18"/>
-          <w:szCs w:val="18"/>
-        </w:rPr>
-      </w:pPr>
-      <w:r>
-        <w:rPr>
-          <w:rFonts w:asciiTheme="majorHAnsi" w:hAnsiTheme="majorHAnsi" w:cstheme="majorHAnsi"/>
-          <w:sz w:val="18"/>
-          <w:szCs w:val="18"/>
-        </w:rPr>
-        <w:t>estáticos?</w:t>
+        <w:t xml:space="preserve">12. </w:t>
+      </w:r>
+      <w:proofErr w:type="gramStart"/>
+      <w:r>
+        <w:rPr>
+          <w:rFonts w:asciiTheme="majorHAnsi" w:hAnsiTheme="majorHAnsi" w:cstheme="majorHAnsi"/>
+          <w:sz w:val="18"/>
+          <w:szCs w:val="18"/>
+        </w:rPr>
+        <w:t>¿</w:t>
+      </w:r>
+      <w:proofErr w:type="gramEnd"/>
+      <w:r>
+        <w:rPr>
+          <w:rFonts w:asciiTheme="majorHAnsi" w:hAnsiTheme="majorHAnsi" w:cstheme="majorHAnsi"/>
+          <w:sz w:val="18"/>
+          <w:szCs w:val="18"/>
+        </w:rPr>
+        <w:t>Necesito instanciar un objeto de la clase para llamar a sus métodos</w:t>
+      </w:r>
+    </w:p>
+    <w:p>
+      <w:pPr>
+        <w:rPr>
+          <w:rFonts w:asciiTheme="majorHAnsi" w:hAnsiTheme="majorHAnsi" w:cstheme="majorHAnsi"/>
+          <w:sz w:val="18"/>
+          <w:szCs w:val="18"/>
+        </w:rPr>
+      </w:pPr>
+      <w:proofErr w:type="gramStart"/>
+      <w:r>
+        <w:rPr>
+          <w:rFonts w:asciiTheme="majorHAnsi" w:hAnsiTheme="majorHAnsi" w:cstheme="majorHAnsi"/>
+          <w:sz w:val="18"/>
+          <w:szCs w:val="18"/>
+        </w:rPr>
+        <w:t>estáticos</w:t>
+      </w:r>
+      <w:proofErr w:type="gramEnd"/>
+      <w:r>
+        <w:rPr>
+          <w:rFonts w:asciiTheme="majorHAnsi" w:hAnsiTheme="majorHAnsi" w:cstheme="majorHAnsi"/>
+          <w:sz w:val="18"/>
+          <w:szCs w:val="18"/>
+        </w:rPr>
+        <w:t>?</w:t>
       </w:r>
     </w:p>
     <w:p>
@@ -1194,30 +1508,58 @@
           <w:szCs w:val="18"/>
         </w:rPr>
       </w:pPr>
-      <w:r>
-        <w:rPr>
-          <w:rFonts w:asciiTheme="majorHAnsi" w:hAnsiTheme="majorHAnsi" w:cstheme="majorHAnsi"/>
-          <w:sz w:val="18"/>
-          <w:szCs w:val="18"/>
-        </w:rPr>
-        <w:t>cuántos de uno no-estático cuando se crearon 5 instancias de la clase?</w:t>
-      </w:r>
-    </w:p>
-    <w:p>
-      <w:pPr>
-        <w:rPr>
-          <w:rFonts w:asciiTheme="majorHAnsi" w:hAnsiTheme="majorHAnsi" w:cstheme="majorHAnsi"/>
-          <w:sz w:val="18"/>
-          <w:szCs w:val="18"/>
-        </w:rPr>
-      </w:pPr>
-      <w:r>
-        <w:rPr>
-          <w:rFonts w:asciiTheme="majorHAnsi" w:hAnsiTheme="majorHAnsi" w:cstheme="majorHAnsi"/>
-          <w:sz w:val="18"/>
-          <w:szCs w:val="18"/>
-        </w:rPr>
-        <w:t>Para un campo estático 1 solo valor ya que pertenece a la clase y se comparte entre todas las instancias de la misma, los cambios en una instancia se verán reflejados automáticamente en las otras 4. Por el contrario, el no estático se crean 5 objetos distintos los cuales pueden modificar cada uno su campo sin alterar el de otro.</w:t>
+      <w:proofErr w:type="gramStart"/>
+      <w:r>
+        <w:rPr>
+          <w:rFonts w:asciiTheme="majorHAnsi" w:hAnsiTheme="majorHAnsi" w:cstheme="majorHAnsi"/>
+          <w:sz w:val="18"/>
+          <w:szCs w:val="18"/>
+        </w:rPr>
+        <w:t>cuántos</w:t>
+      </w:r>
+      <w:proofErr w:type="gramEnd"/>
+      <w:r>
+        <w:rPr>
+          <w:rFonts w:asciiTheme="majorHAnsi" w:hAnsiTheme="majorHAnsi" w:cstheme="majorHAnsi"/>
+          <w:sz w:val="18"/>
+          <w:szCs w:val="18"/>
+        </w:rPr>
+        <w:t xml:space="preserve"> de uno no-estático cuando se crearon 5 instancias de la clase?</w:t>
+      </w:r>
+    </w:p>
+    <w:p>
+      <w:pPr>
+        <w:rPr>
+          <w:rFonts w:asciiTheme="majorHAnsi" w:hAnsiTheme="majorHAnsi" w:cstheme="majorHAnsi"/>
+          <w:sz w:val="18"/>
+          <w:szCs w:val="18"/>
+        </w:rPr>
+      </w:pPr>
+      <w:r>
+        <w:rPr>
+          <w:rFonts w:asciiTheme="majorHAnsi" w:hAnsiTheme="majorHAnsi" w:cstheme="majorHAnsi"/>
+          <w:sz w:val="18"/>
+          <w:szCs w:val="18"/>
+        </w:rPr>
+        <w:t xml:space="preserve">Para un campo estático 1 solo valor ya que pertenece a la clase y se comparte entre todas las instancias de la misma, los cambios en una instancia se verán reflejados automáticamente en las otras 4. Por el contrario, el no estático se </w:t>
+      </w:r>
+      <w:proofErr w:type="gramStart"/>
+      <w:r>
+        <w:rPr>
+          <w:rFonts w:asciiTheme="majorHAnsi" w:hAnsiTheme="majorHAnsi" w:cstheme="majorHAnsi"/>
+          <w:sz w:val="18"/>
+          <w:szCs w:val="18"/>
+        </w:rPr>
+        <w:t>crean</w:t>
+      </w:r>
+      <w:proofErr w:type="gramEnd"/>
+      <w:r>
+        <w:rPr>
+          <w:rFonts w:asciiTheme="majorHAnsi" w:hAnsiTheme="majorHAnsi" w:cstheme="majorHAnsi"/>
+          <w:sz w:val="18"/>
+          <w:szCs w:val="18"/>
+        </w:rPr>
+        <w:t xml:space="preserve"> 5 objetos distintos los cuales pueden modificar cada uno su campo sin alterar el de otro.</w:t>
       </w:r>
     </w:p>
     <w:p>
@@ -1248,32 +1590,82 @@
           <w:sz w:val="18"/>
           <w:szCs w:val="18"/>
         </w:rPr>
-        <w:t xml:space="preserve">operador “this” </w:t>
-      </w:r>
-      <w:r>
-        <w:rPr>
-          <w:rFonts w:asciiTheme="majorHAnsi" w:hAnsiTheme="majorHAnsi" w:cstheme="majorHAnsi"/>
-          <w:sz w:val="18"/>
-          <w:szCs w:val="18"/>
-        </w:rPr>
-        <w:t>dentro de un método estático? ¿Se puede acceder a miembros no-estáticos desde un método estático de la misma clase? ¿Se puede acceder a miembros estáticos desde un</w:t>
-      </w:r>
-    </w:p>
-    <w:p>
-      <w:pPr>
-        <w:rPr>
-          <w:rFonts w:asciiTheme="majorHAnsi" w:hAnsiTheme="majorHAnsi" w:cstheme="majorHAnsi"/>
-          <w:sz w:val="18"/>
-          <w:szCs w:val="18"/>
-        </w:rPr>
-      </w:pPr>
-      <w:r>
-        <w:rPr>
-          <w:rFonts w:asciiTheme="majorHAnsi" w:hAnsiTheme="majorHAnsi" w:cstheme="majorHAnsi"/>
-          <w:sz w:val="18"/>
-          <w:szCs w:val="18"/>
-        </w:rPr>
-        <w:t>método de instancia?</w:t>
+        <w:t>operador “</w:t>
+      </w:r>
+      <w:proofErr w:type="spellStart"/>
+      <w:r>
+        <w:rPr>
+          <w:rFonts w:asciiTheme="majorHAnsi" w:hAnsiTheme="majorHAnsi" w:cstheme="majorHAnsi"/>
+          <w:b/>
+          <w:bCs/>
+          <w:sz w:val="18"/>
+          <w:szCs w:val="18"/>
+        </w:rPr>
+        <w:t>this</w:t>
+      </w:r>
+      <w:proofErr w:type="spellEnd"/>
+      <w:r>
+        <w:rPr>
+          <w:rFonts w:asciiTheme="majorHAnsi" w:hAnsiTheme="majorHAnsi" w:cstheme="majorHAnsi"/>
+          <w:b/>
+          <w:bCs/>
+          <w:sz w:val="18"/>
+          <w:szCs w:val="18"/>
+        </w:rPr>
+        <w:t xml:space="preserve">” </w:t>
+      </w:r>
+      <w:r>
+        <w:rPr>
+          <w:rFonts w:asciiTheme="majorHAnsi" w:hAnsiTheme="majorHAnsi" w:cstheme="majorHAnsi"/>
+          <w:sz w:val="18"/>
+          <w:szCs w:val="18"/>
+        </w:rPr>
+        <w:t xml:space="preserve">dentro de un método estático? ¿Se puede acceder a miembros no-estáticos desde un método estático de la misma clase? </w:t>
+      </w:r>
+      <w:proofErr w:type="gramStart"/>
+      <w:r>
+        <w:rPr>
+          <w:rFonts w:asciiTheme="majorHAnsi" w:hAnsiTheme="majorHAnsi" w:cstheme="majorHAnsi"/>
+          <w:sz w:val="18"/>
+          <w:szCs w:val="18"/>
+        </w:rPr>
+        <w:t>¿</w:t>
+      </w:r>
+      <w:proofErr w:type="gramEnd"/>
+      <w:r>
+        <w:rPr>
+          <w:rFonts w:asciiTheme="majorHAnsi" w:hAnsiTheme="majorHAnsi" w:cstheme="majorHAnsi"/>
+          <w:sz w:val="18"/>
+          <w:szCs w:val="18"/>
+        </w:rPr>
+        <w:t>Se puede acceder a miembros estáticos desde un</w:t>
+      </w:r>
+    </w:p>
+    <w:p>
+      <w:pPr>
+        <w:rPr>
+          <w:rFonts w:asciiTheme="majorHAnsi" w:hAnsiTheme="majorHAnsi" w:cstheme="majorHAnsi"/>
+          <w:sz w:val="18"/>
+          <w:szCs w:val="18"/>
+        </w:rPr>
+      </w:pPr>
+      <w:proofErr w:type="gramStart"/>
+      <w:r>
+        <w:rPr>
+          <w:rFonts w:asciiTheme="majorHAnsi" w:hAnsiTheme="majorHAnsi" w:cstheme="majorHAnsi"/>
+          <w:sz w:val="18"/>
+          <w:szCs w:val="18"/>
+        </w:rPr>
+        <w:t>método</w:t>
+      </w:r>
+      <w:proofErr w:type="gramEnd"/>
+      <w:r>
+        <w:rPr>
+          <w:rFonts w:asciiTheme="majorHAnsi" w:hAnsiTheme="majorHAnsi" w:cstheme="majorHAnsi"/>
+          <w:sz w:val="18"/>
+          <w:szCs w:val="18"/>
+        </w:rPr>
+        <w:t xml:space="preserve"> de instancia?</w:t>
       </w:r>
     </w:p>
     <w:p>
@@ -1316,7 +1708,29 @@
           <w:szCs w:val="18"/>
           <w:shd w:val="clear" w:color="auto" w:fill="FFFFFF"/>
         </w:rPr>
-        <w:t xml:space="preserve"> pueden tener acceso a campos y eventos no estáticos en su tipo contenedor, y tampoco pueden tener acceso a una variable de instancia de un objeto a menos que se pase explícitamente en un parámetro de método.</w:t>
+        <w:t xml:space="preserve"> pueden tener acceso a campos y eventos no estáticos en su tipo contenedor, y tampoco pueden tener acceso a una variable de instancia de un objeto a menos que se pase </w:t>
+      </w:r>
+      <w:proofErr w:type="gramStart"/>
+      <w:r>
+        <w:rPr>
+          <w:rFonts w:asciiTheme="majorHAnsi" w:hAnsiTheme="majorHAnsi" w:cstheme="majorHAnsi"/>
+          <w:color w:val="000000"/>
+          <w:sz w:val="18"/>
+          <w:szCs w:val="18"/>
+          <w:shd w:val="clear" w:color="auto" w:fill="FFFFFF"/>
+        </w:rPr>
+        <w:t>explícitamente</w:t>
+      </w:r>
+      <w:proofErr w:type="gramEnd"/>
+      <w:r>
+        <w:rPr>
+          <w:rFonts w:asciiTheme="majorHAnsi" w:hAnsiTheme="majorHAnsi" w:cstheme="majorHAnsi"/>
+          <w:color w:val="000000"/>
+          <w:sz w:val="18"/>
+          <w:szCs w:val="18"/>
+          <w:shd w:val="clear" w:color="auto" w:fill="FFFFFF"/>
+        </w:rPr>
+        <w:t xml:space="preserve"> en un parámetro de método.</w:t>
       </w:r>
     </w:p>
     <w:p>
@@ -1356,24 +1770,60 @@
           <w:sz w:val="18"/>
           <w:szCs w:val="18"/>
         </w:rPr>
-        <w:t>15. ¿Se pueden declarar variables estáticas dentro de un método</w:t>
-      </w:r>
-    </w:p>
-    <w:p>
-      <w:pPr>
-        <w:rPr>
-          <w:rFonts w:asciiTheme="majorHAnsi" w:hAnsiTheme="majorHAnsi" w:cstheme="majorHAnsi"/>
-          <w:sz w:val="18"/>
-          <w:szCs w:val="18"/>
-        </w:rPr>
-      </w:pPr>
-      <w:r>
-        <w:rPr>
-          <w:rFonts w:asciiTheme="majorHAnsi" w:hAnsiTheme="majorHAnsi" w:cstheme="majorHAnsi"/>
-          <w:sz w:val="18"/>
-          <w:szCs w:val="18"/>
-        </w:rPr>
-        <w:t>(locales)?</w:t>
+        <w:t xml:space="preserve">15. </w:t>
+      </w:r>
+      <w:proofErr w:type="gramStart"/>
+      <w:r>
+        <w:rPr>
+          <w:rFonts w:asciiTheme="majorHAnsi" w:hAnsiTheme="majorHAnsi" w:cstheme="majorHAnsi"/>
+          <w:sz w:val="18"/>
+          <w:szCs w:val="18"/>
+        </w:rPr>
+        <w:t>¿</w:t>
+      </w:r>
+      <w:proofErr w:type="gramEnd"/>
+      <w:r>
+        <w:rPr>
+          <w:rFonts w:asciiTheme="majorHAnsi" w:hAnsiTheme="majorHAnsi" w:cstheme="majorHAnsi"/>
+          <w:sz w:val="18"/>
+          <w:szCs w:val="18"/>
+        </w:rPr>
+        <w:t>Se pueden declarar variables estáticas dentro de un método</w:t>
+      </w:r>
+    </w:p>
+    <w:p>
+      <w:pPr>
+        <w:rPr>
+          <w:rFonts w:asciiTheme="majorHAnsi" w:hAnsiTheme="majorHAnsi" w:cstheme="majorHAnsi"/>
+          <w:sz w:val="18"/>
+          <w:szCs w:val="18"/>
+        </w:rPr>
+      </w:pPr>
+      <w:r>
+        <w:rPr>
+          <w:rFonts w:asciiTheme="majorHAnsi" w:hAnsiTheme="majorHAnsi" w:cstheme="majorHAnsi"/>
+          <w:sz w:val="18"/>
+          <w:szCs w:val="18"/>
+        </w:rPr>
+        <w:t>(</w:t>
+      </w:r>
+      <w:proofErr w:type="gramStart"/>
+      <w:r>
+        <w:rPr>
+          <w:rFonts w:asciiTheme="majorHAnsi" w:hAnsiTheme="majorHAnsi" w:cstheme="majorHAnsi"/>
+          <w:sz w:val="18"/>
+          <w:szCs w:val="18"/>
+        </w:rPr>
+        <w:t>locales</w:t>
+      </w:r>
+      <w:proofErr w:type="gramEnd"/>
+      <w:r>
+        <w:rPr>
+          <w:rFonts w:asciiTheme="majorHAnsi" w:hAnsiTheme="majorHAnsi" w:cstheme="majorHAnsi"/>
+          <w:sz w:val="18"/>
+          <w:szCs w:val="18"/>
+        </w:rPr>
+        <w:t>)?</w:t>
       </w:r>
     </w:p>
     <w:p>
@@ -1441,13 +1891,15 @@
           <w:rFonts w:asciiTheme="majorHAnsi" w:hAnsiTheme="majorHAnsi" w:cstheme="majorHAnsi"/>
           <w:sz w:val="18"/>
           <w:szCs w:val="18"/>
-        </w:rPr>
-      </w:pPr>
-      <w:r>
-        <w:rPr>
-          <w:rFonts w:asciiTheme="majorHAnsi" w:hAnsiTheme="majorHAnsi" w:cstheme="majorHAnsi"/>
-          <w:sz w:val="18"/>
-          <w:szCs w:val="18"/>
+          <w:lang w:val="en-US"/>
+        </w:rPr>
+      </w:pPr>
+      <w:r>
+        <w:rPr>
+          <w:rFonts w:asciiTheme="majorHAnsi" w:hAnsiTheme="majorHAnsi" w:cstheme="majorHAnsi"/>
+          <w:sz w:val="18"/>
+          <w:szCs w:val="18"/>
+          <w:lang w:val="en-US"/>
         </w:rPr>
         <w:t>.NET Framework.</w:t>
       </w:r>
@@ -1458,15 +1910,59 @@
           <w:rFonts w:asciiTheme="majorHAnsi" w:hAnsiTheme="majorHAnsi" w:cstheme="majorHAnsi"/>
           <w:sz w:val="18"/>
           <w:szCs w:val="18"/>
-        </w:rPr>
-      </w:pPr>
-      <w:r>
-        <w:rPr>
-          <w:rFonts w:asciiTheme="majorHAnsi" w:hAnsiTheme="majorHAnsi" w:cstheme="majorHAnsi"/>
-          <w:sz w:val="18"/>
-          <w:szCs w:val="18"/>
-        </w:rPr>
-        <w:t>Math.Abs() y Math.Pow()</w:t>
+          <w:lang w:val="en-US"/>
+        </w:rPr>
+      </w:pPr>
+      <w:proofErr w:type="spellStart"/>
+      <w:proofErr w:type="gramStart"/>
+      <w:r>
+        <w:rPr>
+          <w:rFonts w:asciiTheme="majorHAnsi" w:hAnsiTheme="majorHAnsi" w:cstheme="majorHAnsi"/>
+          <w:sz w:val="18"/>
+          <w:szCs w:val="18"/>
+          <w:lang w:val="en-US"/>
+        </w:rPr>
+        <w:t>Math.Abs</w:t>
+      </w:r>
+      <w:proofErr w:type="spellEnd"/>
+      <w:r>
+        <w:rPr>
+          <w:rFonts w:asciiTheme="majorHAnsi" w:hAnsiTheme="majorHAnsi" w:cstheme="majorHAnsi"/>
+          <w:sz w:val="18"/>
+          <w:szCs w:val="18"/>
+          <w:lang w:val="en-US"/>
+        </w:rPr>
+        <w:t>(</w:t>
+      </w:r>
+      <w:proofErr w:type="gramEnd"/>
+      <w:r>
+        <w:rPr>
+          <w:rFonts w:asciiTheme="majorHAnsi" w:hAnsiTheme="majorHAnsi" w:cstheme="majorHAnsi"/>
+          <w:sz w:val="18"/>
+          <w:szCs w:val="18"/>
+          <w:lang w:val="en-US"/>
+        </w:rPr>
+        <w:t xml:space="preserve">) y </w:t>
+      </w:r>
+      <w:proofErr w:type="spellStart"/>
+      <w:r>
+        <w:rPr>
+          <w:rFonts w:asciiTheme="majorHAnsi" w:hAnsiTheme="majorHAnsi" w:cstheme="majorHAnsi"/>
+          <w:sz w:val="18"/>
+          <w:szCs w:val="18"/>
+          <w:lang w:val="en-US"/>
+        </w:rPr>
+        <w:t>Math.Pow</w:t>
+      </w:r>
+      <w:proofErr w:type="spellEnd"/>
+      <w:r>
+        <w:rPr>
+          <w:rFonts w:asciiTheme="majorHAnsi" w:hAnsiTheme="majorHAnsi" w:cstheme="majorHAnsi"/>
+          <w:sz w:val="18"/>
+          <w:szCs w:val="18"/>
+          <w:lang w:val="en-US"/>
+        </w:rPr>
+        <w:t>()</w:t>
       </w:r>
     </w:p>
     <w:p>
@@ -1498,13 +1994,86 @@
           <w:szCs w:val="18"/>
         </w:rPr>
       </w:pPr>
-      <w:r>
-        <w:rPr>
-          <w:rFonts w:asciiTheme="majorHAnsi" w:hAnsiTheme="majorHAnsi" w:cstheme="majorHAnsi"/>
-          <w:sz w:val="18"/>
-          <w:szCs w:val="18"/>
-        </w:rPr>
-        <w:t>de .NET Framework.</w:t>
+      <w:proofErr w:type="gramStart"/>
+      <w:r>
+        <w:rPr>
+          <w:rFonts w:asciiTheme="majorHAnsi" w:hAnsiTheme="majorHAnsi" w:cstheme="majorHAnsi"/>
+          <w:sz w:val="18"/>
+          <w:szCs w:val="18"/>
+        </w:rPr>
+        <w:t>de</w:t>
+      </w:r>
+      <w:proofErr w:type="gramEnd"/>
+      <w:r>
+        <w:rPr>
+          <w:rFonts w:asciiTheme="majorHAnsi" w:hAnsiTheme="majorHAnsi" w:cstheme="majorHAnsi"/>
+          <w:sz w:val="18"/>
+          <w:szCs w:val="18"/>
+        </w:rPr>
+        <w:t xml:space="preserve"> .NET Framework.</w:t>
+      </w:r>
+    </w:p>
+    <w:p>
+      <w:pPr>
+        <w:rPr>
+          <w:rFonts w:asciiTheme="majorHAnsi" w:hAnsiTheme="majorHAnsi" w:cstheme="majorHAnsi"/>
+          <w:sz w:val="18"/>
+          <w:szCs w:val="18"/>
+        </w:rPr>
+      </w:pPr>
+      <w:proofErr w:type="spellStart"/>
+      <w:r>
+        <w:rPr>
+          <w:rFonts w:asciiTheme="majorHAnsi" w:hAnsiTheme="majorHAnsi" w:cstheme="majorHAnsi"/>
+          <w:sz w:val="18"/>
+          <w:szCs w:val="18"/>
+        </w:rPr>
+        <w:t>Array</w:t>
+      </w:r>
+      <w:proofErr w:type="spellEnd"/>
+      <w:r>
+        <w:rPr>
+          <w:rFonts w:asciiTheme="majorHAnsi" w:hAnsiTheme="majorHAnsi" w:cstheme="majorHAnsi"/>
+          <w:sz w:val="18"/>
+          <w:szCs w:val="18"/>
+        </w:rPr>
+        <w:t xml:space="preserve">, </w:t>
+      </w:r>
+      <w:proofErr w:type="spellStart"/>
+      <w:r>
+        <w:rPr>
+          <w:rFonts w:asciiTheme="majorHAnsi" w:hAnsiTheme="majorHAnsi" w:cstheme="majorHAnsi"/>
+          <w:sz w:val="18"/>
+          <w:szCs w:val="18"/>
+        </w:rPr>
+        <w:t>StringBuilder</w:t>
+      </w:r>
+      <w:proofErr w:type="spellEnd"/>
+      <w:r>
+        <w:rPr>
+          <w:rFonts w:asciiTheme="majorHAnsi" w:hAnsiTheme="majorHAnsi" w:cstheme="majorHAnsi"/>
+          <w:sz w:val="18"/>
+          <w:szCs w:val="18"/>
+        </w:rPr>
+        <w:t xml:space="preserve">, </w:t>
+      </w:r>
+      <w:proofErr w:type="spellStart"/>
+      <w:r>
+        <w:rPr>
+          <w:rFonts w:asciiTheme="majorHAnsi" w:hAnsiTheme="majorHAnsi" w:cstheme="majorHAnsi"/>
+          <w:sz w:val="18"/>
+          <w:szCs w:val="18"/>
+        </w:rPr>
+        <w:t>List</w:t>
+      </w:r>
+      <w:proofErr w:type="spellEnd"/>
+      <w:r>
+        <w:rPr>
+          <w:rFonts w:asciiTheme="majorHAnsi" w:hAnsiTheme="majorHAnsi" w:cstheme="majorHAnsi"/>
+          <w:sz w:val="18"/>
+          <w:szCs w:val="18"/>
+        </w:rPr>
+        <w:t>, etc.</w:t>
       </w:r>
     </w:p>
     <w:p>
@@ -1531,6 +2100,8 @@
         </w:rPr>
         <w:t>, los cuales se definen como estáticos pero se les llama usando la sintaxis de método de instancia</w:t>
       </w:r>
+      <w:bookmarkStart w:id="0" w:name="_GoBack"/>
+      <w:bookmarkEnd w:id="0"/>
       <w:r>
         <w:rPr>
           <w:rFonts w:asciiTheme="majorHAnsi" w:hAnsiTheme="majorHAnsi" w:cstheme="majorHAnsi"/>
@@ -1556,14 +2127,44 @@
         </w:rPr>
         <w:t xml:space="preserve">Ejemplos: </w:t>
       </w:r>
-      <w:r>
-        <w:rPr>
-          <w:rFonts w:asciiTheme="majorHAnsi" w:hAnsiTheme="majorHAnsi" w:cstheme="majorHAnsi"/>
-          <w:sz w:val="18"/>
-          <w:szCs w:val="18"/>
-        </w:rPr>
-        <w:t>GroupBy(), OrderBy</w:t>
-      </w:r>
+      <w:proofErr w:type="spellStart"/>
+      <w:proofErr w:type="gramStart"/>
+      <w:r>
+        <w:rPr>
+          <w:rFonts w:asciiTheme="majorHAnsi" w:hAnsiTheme="majorHAnsi" w:cstheme="majorHAnsi"/>
+          <w:sz w:val="18"/>
+          <w:szCs w:val="18"/>
+        </w:rPr>
+        <w:t>GroupBy</w:t>
+      </w:r>
+      <w:proofErr w:type="spellEnd"/>
+      <w:r>
+        <w:rPr>
+          <w:rFonts w:asciiTheme="majorHAnsi" w:hAnsiTheme="majorHAnsi" w:cstheme="majorHAnsi"/>
+          <w:sz w:val="18"/>
+          <w:szCs w:val="18"/>
+        </w:rPr>
+        <w:t>(</w:t>
+      </w:r>
+      <w:proofErr w:type="gramEnd"/>
+      <w:r>
+        <w:rPr>
+          <w:rFonts w:asciiTheme="majorHAnsi" w:hAnsiTheme="majorHAnsi" w:cstheme="majorHAnsi"/>
+          <w:sz w:val="18"/>
+          <w:szCs w:val="18"/>
+        </w:rPr>
+        <w:t xml:space="preserve">), </w:t>
+      </w:r>
+      <w:proofErr w:type="spellStart"/>
+      <w:r>
+        <w:rPr>
+          <w:rFonts w:asciiTheme="majorHAnsi" w:hAnsiTheme="majorHAnsi" w:cstheme="majorHAnsi"/>
+          <w:sz w:val="18"/>
+          <w:szCs w:val="18"/>
+        </w:rPr>
+        <w:t>OrderBy</w:t>
+      </w:r>
+      <w:proofErr w:type="spellEnd"/>
       <w:r>
         <w:rPr>
           <w:rFonts w:asciiTheme="majorHAnsi" w:hAnsiTheme="majorHAnsi" w:cstheme="majorHAnsi"/>
@@ -1578,8 +2179,18 @@
           <w:sz w:val="18"/>
           <w:szCs w:val="18"/>
         </w:rPr>
-        <w:t>, Average</w:t>
-      </w:r>
+        <w:t xml:space="preserve">, </w:t>
+      </w:r>
+      <w:proofErr w:type="spellStart"/>
+      <w:r>
+        <w:rPr>
+          <w:rFonts w:asciiTheme="majorHAnsi" w:hAnsiTheme="majorHAnsi" w:cstheme="majorHAnsi"/>
+          <w:sz w:val="18"/>
+          <w:szCs w:val="18"/>
+        </w:rPr>
+        <w:t>Average</w:t>
+      </w:r>
+      <w:proofErr w:type="spellEnd"/>
       <w:r>
         <w:rPr>
           <w:rFonts w:asciiTheme="majorHAnsi" w:hAnsiTheme="majorHAnsi" w:cstheme="majorHAnsi"/>
@@ -1619,15 +2230,27 @@
           <w:szCs w:val="18"/>
         </w:rPr>
       </w:pPr>
-      <w:r>
-        <w:rPr>
-          <w:rFonts w:asciiTheme="majorHAnsi" w:hAnsiTheme="majorHAnsi" w:cstheme="majorHAnsi"/>
-          <w:b/>
-          <w:bCs/>
-          <w:sz w:val="18"/>
-          <w:szCs w:val="18"/>
-        </w:rPr>
-        <w:t>Namespaces y directivas:</w:t>
+      <w:proofErr w:type="spellStart"/>
+      <w:r>
+        <w:rPr>
+          <w:rFonts w:asciiTheme="majorHAnsi" w:hAnsiTheme="majorHAnsi" w:cstheme="majorHAnsi"/>
+          <w:b/>
+          <w:bCs/>
+          <w:sz w:val="18"/>
+          <w:szCs w:val="18"/>
+        </w:rPr>
+        <w:t>Namespaces</w:t>
+      </w:r>
+      <w:proofErr w:type="spellEnd"/>
+      <w:r>
+        <w:rPr>
+          <w:rFonts w:asciiTheme="majorHAnsi" w:hAnsiTheme="majorHAnsi" w:cstheme="majorHAnsi"/>
+          <w:b/>
+          <w:bCs/>
+          <w:sz w:val="18"/>
+          <w:szCs w:val="18"/>
+        </w:rPr>
+        <w:t xml:space="preserve"> y directivas:</w:t>
       </w:r>
     </w:p>
     <w:p>
@@ -1646,15 +2269,27 @@
         </w:rPr>
         <w:t xml:space="preserve">18. ¿Qué es un </w:t>
       </w:r>
-      <w:r>
-        <w:rPr>
-          <w:rFonts w:asciiTheme="majorHAnsi" w:hAnsiTheme="majorHAnsi" w:cstheme="majorHAnsi"/>
-          <w:b/>
-          <w:bCs/>
-          <w:sz w:val="18"/>
-          <w:szCs w:val="18"/>
-        </w:rPr>
-        <w:t xml:space="preserve">namespace </w:t>
+      <w:proofErr w:type="spellStart"/>
+      <w:r>
+        <w:rPr>
+          <w:rFonts w:asciiTheme="majorHAnsi" w:hAnsiTheme="majorHAnsi" w:cstheme="majorHAnsi"/>
+          <w:b/>
+          <w:bCs/>
+          <w:sz w:val="18"/>
+          <w:szCs w:val="18"/>
+        </w:rPr>
+        <w:t>namespace</w:t>
+      </w:r>
+      <w:proofErr w:type="spellEnd"/>
+      <w:r>
+        <w:rPr>
+          <w:rFonts w:asciiTheme="majorHAnsi" w:hAnsiTheme="majorHAnsi" w:cstheme="majorHAnsi"/>
+          <w:b/>
+          <w:bCs/>
+          <w:sz w:val="18"/>
+          <w:szCs w:val="18"/>
+        </w:rPr>
+        <w:t xml:space="preserve"> </w:t>
       </w:r>
       <w:r>
         <w:rPr>
@@ -1679,7 +2314,43 @@
           <w:sz w:val="18"/>
           <w:szCs w:val="18"/>
         </w:rPr>
-        <w:t>Se usan para organizar tantas clases como se necesite. Declarar namespaces propios nos ayudan a controlar el scope de clases y métodos en programas grandes.</w:t>
+        <w:t xml:space="preserve">Se usan para organizar tantas clases como se necesite. Declarar </w:t>
+      </w:r>
+      <w:proofErr w:type="spellStart"/>
+      <w:r>
+        <w:rPr>
+          <w:rFonts w:asciiTheme="majorHAnsi" w:hAnsiTheme="majorHAnsi" w:cstheme="majorHAnsi"/>
+          <w:sz w:val="18"/>
+          <w:szCs w:val="18"/>
+        </w:rPr>
+        <w:t>namespaces</w:t>
+      </w:r>
+      <w:proofErr w:type="spellEnd"/>
+      <w:r>
+        <w:rPr>
+          <w:rFonts w:asciiTheme="majorHAnsi" w:hAnsiTheme="majorHAnsi" w:cstheme="majorHAnsi"/>
+          <w:sz w:val="18"/>
+          <w:szCs w:val="18"/>
+        </w:rPr>
+        <w:t xml:space="preserve"> propios nos ayudan a controlar el </w:t>
+      </w:r>
+      <w:proofErr w:type="spellStart"/>
+      <w:r>
+        <w:rPr>
+          <w:rFonts w:asciiTheme="majorHAnsi" w:hAnsiTheme="majorHAnsi" w:cstheme="majorHAnsi"/>
+          <w:sz w:val="18"/>
+          <w:szCs w:val="18"/>
+        </w:rPr>
+        <w:t>scope</w:t>
+      </w:r>
+      <w:proofErr w:type="spellEnd"/>
+      <w:r>
+        <w:rPr>
+          <w:rFonts w:asciiTheme="majorHAnsi" w:hAnsiTheme="majorHAnsi" w:cstheme="majorHAnsi"/>
+          <w:sz w:val="18"/>
+          <w:szCs w:val="18"/>
+        </w:rPr>
+        <w:t xml:space="preserve"> de clases y métodos en programas grandes.</w:t>
       </w:r>
     </w:p>
     <w:p>
@@ -1694,49 +2365,112 @@
           <w:szCs w:val="18"/>
         </w:rPr>
       </w:pPr>
-      <w:bookmarkStart w:id="0" w:name="_GoBack"/>
-      <w:bookmarkEnd w:id="0"/>
-      <w:r>
-        <w:rPr>
-          <w:rFonts w:asciiTheme="majorHAnsi" w:hAnsiTheme="majorHAnsi" w:cstheme="majorHAnsi"/>
-          <w:sz w:val="18"/>
-          <w:szCs w:val="18"/>
-        </w:rPr>
-        <w:t>19. ¿Puedo tener distintos namespaces dentro de un mismo proyecto o</w:t>
-      </w:r>
-    </w:p>
-    <w:p>
-      <w:pPr>
-        <w:rPr>
-          <w:rFonts w:asciiTheme="majorHAnsi" w:hAnsiTheme="majorHAnsi" w:cstheme="majorHAnsi"/>
-          <w:sz w:val="18"/>
-          <w:szCs w:val="18"/>
-        </w:rPr>
-      </w:pPr>
-      <w:r>
-        <w:rPr>
-          <w:rFonts w:asciiTheme="majorHAnsi" w:hAnsiTheme="majorHAnsi" w:cstheme="majorHAnsi"/>
-          <w:sz w:val="18"/>
-          <w:szCs w:val="18"/>
-        </w:rPr>
-        <w:t>ensamblado de .NET?</w:t>
-      </w:r>
-    </w:p>
-    <w:p>
-      <w:pPr>
-        <w:rPr>
-          <w:rFonts w:asciiTheme="majorHAnsi" w:hAnsiTheme="majorHAnsi" w:cstheme="majorHAnsi"/>
-          <w:sz w:val="18"/>
-          <w:szCs w:val="18"/>
-        </w:rPr>
-      </w:pPr>
-      <w:r>
-        <w:rPr>
-          <w:rFonts w:asciiTheme="majorHAnsi" w:hAnsiTheme="majorHAnsi" w:cstheme="majorHAnsi"/>
-          <w:sz w:val="18"/>
-          <w:szCs w:val="18"/>
-        </w:rPr>
-        <w:t>Si,  se pueden tener namespaces adentro de otro namespaces.</w:t>
+      <w:r>
+        <w:rPr>
+          <w:rFonts w:asciiTheme="majorHAnsi" w:hAnsiTheme="majorHAnsi" w:cstheme="majorHAnsi"/>
+          <w:sz w:val="18"/>
+          <w:szCs w:val="18"/>
+        </w:rPr>
+        <w:t xml:space="preserve">19. ¿Puedo tener distintos </w:t>
+      </w:r>
+      <w:proofErr w:type="spellStart"/>
+      <w:r>
+        <w:rPr>
+          <w:rFonts w:asciiTheme="majorHAnsi" w:hAnsiTheme="majorHAnsi" w:cstheme="majorHAnsi"/>
+          <w:sz w:val="18"/>
+          <w:szCs w:val="18"/>
+        </w:rPr>
+        <w:t>namespaces</w:t>
+      </w:r>
+      <w:proofErr w:type="spellEnd"/>
+      <w:r>
+        <w:rPr>
+          <w:rFonts w:asciiTheme="majorHAnsi" w:hAnsiTheme="majorHAnsi" w:cstheme="majorHAnsi"/>
+          <w:sz w:val="18"/>
+          <w:szCs w:val="18"/>
+        </w:rPr>
+        <w:t xml:space="preserve"> dentro de un mismo proyecto o</w:t>
+      </w:r>
+    </w:p>
+    <w:p>
+      <w:pPr>
+        <w:rPr>
+          <w:rFonts w:asciiTheme="majorHAnsi" w:hAnsiTheme="majorHAnsi" w:cstheme="majorHAnsi"/>
+          <w:sz w:val="18"/>
+          <w:szCs w:val="18"/>
+        </w:rPr>
+      </w:pPr>
+      <w:proofErr w:type="gramStart"/>
+      <w:r>
+        <w:rPr>
+          <w:rFonts w:asciiTheme="majorHAnsi" w:hAnsiTheme="majorHAnsi" w:cstheme="majorHAnsi"/>
+          <w:sz w:val="18"/>
+          <w:szCs w:val="18"/>
+        </w:rPr>
+        <w:t>ensamblado</w:t>
+      </w:r>
+      <w:proofErr w:type="gramEnd"/>
+      <w:r>
+        <w:rPr>
+          <w:rFonts w:asciiTheme="majorHAnsi" w:hAnsiTheme="majorHAnsi" w:cstheme="majorHAnsi"/>
+          <w:sz w:val="18"/>
+          <w:szCs w:val="18"/>
+        </w:rPr>
+        <w:t xml:space="preserve"> de .NET?</w:t>
+      </w:r>
+    </w:p>
+    <w:p>
+      <w:pPr>
+        <w:rPr>
+          <w:rFonts w:asciiTheme="majorHAnsi" w:hAnsiTheme="majorHAnsi" w:cstheme="majorHAnsi"/>
+          <w:sz w:val="18"/>
+          <w:szCs w:val="18"/>
+        </w:rPr>
+      </w:pPr>
+      <w:r>
+        <w:rPr>
+          <w:rFonts w:asciiTheme="majorHAnsi" w:hAnsiTheme="majorHAnsi" w:cstheme="majorHAnsi"/>
+          <w:sz w:val="18"/>
+          <w:szCs w:val="18"/>
+        </w:rPr>
+        <w:lastRenderedPageBreak/>
+        <w:t xml:space="preserve">Si,  se pueden tener </w:t>
+      </w:r>
+      <w:proofErr w:type="spellStart"/>
+      <w:r>
+        <w:rPr>
+          <w:rFonts w:asciiTheme="majorHAnsi" w:hAnsiTheme="majorHAnsi" w:cstheme="majorHAnsi"/>
+          <w:sz w:val="18"/>
+          <w:szCs w:val="18"/>
+        </w:rPr>
+        <w:t>namespaces</w:t>
+      </w:r>
+      <w:proofErr w:type="spellEnd"/>
+      <w:r>
+        <w:rPr>
+          <w:rFonts w:asciiTheme="majorHAnsi" w:hAnsiTheme="majorHAnsi" w:cstheme="majorHAnsi"/>
+          <w:sz w:val="18"/>
+          <w:szCs w:val="18"/>
+        </w:rPr>
+        <w:t xml:space="preserve"> adentro de otro </w:t>
+      </w:r>
+      <w:proofErr w:type="spellStart"/>
+      <w:r>
+        <w:rPr>
+          <w:rFonts w:asciiTheme="majorHAnsi" w:hAnsiTheme="majorHAnsi" w:cstheme="majorHAnsi"/>
+          <w:sz w:val="18"/>
+          <w:szCs w:val="18"/>
+        </w:rPr>
+        <w:t>namespaces</w:t>
+      </w:r>
+      <w:proofErr w:type="spellEnd"/>
+      <w:r>
+        <w:rPr>
+          <w:rFonts w:asciiTheme="majorHAnsi" w:hAnsiTheme="majorHAnsi" w:cstheme="majorHAnsi"/>
+          <w:sz w:val="18"/>
+          <w:szCs w:val="18"/>
+        </w:rPr>
+        <w:t>.</w:t>
       </w:r>
     </w:p>
     <w:p>
@@ -1772,7 +2506,30 @@
           <w:sz w:val="18"/>
           <w:szCs w:val="18"/>
         </w:rPr>
-        <w:t xml:space="preserve">directiva using </w:t>
+        <w:t xml:space="preserve">directiva </w:t>
+      </w:r>
+      <w:proofErr w:type="spellStart"/>
+      <w:proofErr w:type="gramStart"/>
+      <w:r>
+        <w:rPr>
+          <w:rFonts w:asciiTheme="majorHAnsi" w:hAnsiTheme="majorHAnsi" w:cstheme="majorHAnsi"/>
+          <w:b/>
+          <w:bCs/>
+          <w:sz w:val="18"/>
+          <w:szCs w:val="18"/>
+        </w:rPr>
+        <w:t>using</w:t>
+      </w:r>
+      <w:proofErr w:type="spellEnd"/>
+      <w:r>
+        <w:rPr>
+          <w:rFonts w:asciiTheme="majorHAnsi" w:hAnsiTheme="majorHAnsi" w:cstheme="majorHAnsi"/>
+          <w:b/>
+          <w:bCs/>
+          <w:sz w:val="18"/>
+          <w:szCs w:val="18"/>
+        </w:rPr>
+        <w:t xml:space="preserve"> </w:t>
       </w:r>
       <w:r>
         <w:rPr>
@@ -1782,6 +2539,7 @@
         </w:rPr>
         <w:t>?</w:t>
       </w:r>
+      <w:proofErr w:type="gramEnd"/>
     </w:p>
     <w:p>
       <w:pPr>
@@ -1824,7 +2582,18 @@
           <w:sz w:val="18"/>
           <w:szCs w:val="18"/>
         </w:rPr>
-        <w:t xml:space="preserve">directiva alias </w:t>
+        <w:t xml:space="preserve">directiva </w:t>
+      </w:r>
+      <w:proofErr w:type="gramStart"/>
+      <w:r>
+        <w:rPr>
+          <w:rFonts w:asciiTheme="majorHAnsi" w:hAnsiTheme="majorHAnsi" w:cstheme="majorHAnsi"/>
+          <w:b/>
+          <w:bCs/>
+          <w:sz w:val="18"/>
+          <w:szCs w:val="18"/>
+        </w:rPr>
+        <w:t xml:space="preserve">alias </w:t>
       </w:r>
       <w:r>
         <w:rPr>
@@ -1834,22 +2603,41 @@
         </w:rPr>
         <w:t>?</w:t>
       </w:r>
-    </w:p>
-    <w:p>
-      <w:pPr>
-        <w:rPr>
-          <w:rFonts w:asciiTheme="majorHAnsi" w:hAnsiTheme="majorHAnsi" w:cstheme="majorHAnsi"/>
-          <w:sz w:val="18"/>
-          <w:szCs w:val="18"/>
-        </w:rPr>
-      </w:pPr>
-      <w:r>
-        <w:rPr>
-          <w:rFonts w:asciiTheme="majorHAnsi" w:hAnsiTheme="majorHAnsi" w:cstheme="majorHAnsi"/>
-          <w:sz w:val="18"/>
-          <w:szCs w:val="18"/>
-        </w:rPr>
-        <w:t>Permite utilizar un nombre distinto para un Namespace.</w:t>
+      <w:proofErr w:type="gramEnd"/>
+    </w:p>
+    <w:p>
+      <w:pPr>
+        <w:rPr>
+          <w:rFonts w:asciiTheme="majorHAnsi" w:hAnsiTheme="majorHAnsi" w:cstheme="majorHAnsi"/>
+          <w:sz w:val="18"/>
+          <w:szCs w:val="18"/>
+        </w:rPr>
+      </w:pPr>
+      <w:r>
+        <w:rPr>
+          <w:rFonts w:asciiTheme="majorHAnsi" w:hAnsiTheme="majorHAnsi" w:cstheme="majorHAnsi"/>
+          <w:sz w:val="18"/>
+          <w:szCs w:val="18"/>
+        </w:rPr>
+        <w:t xml:space="preserve">Permite utilizar un nombre distinto para un </w:t>
+      </w:r>
+      <w:proofErr w:type="spellStart"/>
+      <w:r>
+        <w:rPr>
+          <w:rFonts w:asciiTheme="majorHAnsi" w:hAnsiTheme="majorHAnsi" w:cstheme="majorHAnsi"/>
+          <w:sz w:val="18"/>
+          <w:szCs w:val="18"/>
+        </w:rPr>
+        <w:t>Namespace</w:t>
+      </w:r>
+      <w:proofErr w:type="spellEnd"/>
+      <w:r>
+        <w:rPr>
+          <w:rFonts w:asciiTheme="majorHAnsi" w:hAnsiTheme="majorHAnsi" w:cstheme="majorHAnsi"/>
+          <w:sz w:val="18"/>
+          <w:szCs w:val="18"/>
+        </w:rPr>
+        <w:t>.</w:t>
       </w:r>
     </w:p>
     <w:p>
@@ -1887,7 +2675,25 @@
           <w:sz w:val="18"/>
           <w:szCs w:val="18"/>
         </w:rPr>
-        <w:t>22. ¿Puedo declarar dos clases independientes/distintas con el mismo</w:t>
+        <w:t xml:space="preserve">22. </w:t>
+      </w:r>
+      <w:proofErr w:type="gramStart"/>
+      <w:r>
+        <w:rPr>
+          <w:rFonts w:asciiTheme="majorHAnsi" w:hAnsiTheme="majorHAnsi" w:cstheme="majorHAnsi"/>
+          <w:sz w:val="18"/>
+          <w:szCs w:val="18"/>
+        </w:rPr>
+        <w:t>¿</w:t>
+      </w:r>
+      <w:proofErr w:type="gramEnd"/>
+      <w:r>
+        <w:rPr>
+          <w:rFonts w:asciiTheme="majorHAnsi" w:hAnsiTheme="majorHAnsi" w:cstheme="majorHAnsi"/>
+          <w:sz w:val="18"/>
+          <w:szCs w:val="18"/>
+        </w:rPr>
+        <w:t>Puedo declarar dos clases independientes/distintas con el mismo</w:t>
       </w:r>
     </w:p>
     <w:p>
@@ -1902,47 +2708,131 @@
           <w:szCs w:val="18"/>
         </w:rPr>
       </w:pPr>
-      <w:r>
-        <w:rPr>
-          <w:rFonts w:asciiTheme="majorHAnsi" w:hAnsiTheme="majorHAnsi" w:cstheme="majorHAnsi"/>
-          <w:sz w:val="18"/>
-          <w:szCs w:val="18"/>
-        </w:rPr>
-        <w:t>identificador dentro del mismo namespace ? ¿Y en namespaces</w:t>
-      </w:r>
-    </w:p>
-    <w:p>
-      <w:pPr>
-        <w:rPr>
-          <w:rFonts w:asciiTheme="majorHAnsi" w:hAnsiTheme="majorHAnsi" w:cstheme="majorHAnsi"/>
-          <w:sz w:val="18"/>
-          <w:szCs w:val="18"/>
-        </w:rPr>
-      </w:pPr>
-      <w:r>
-        <w:rPr>
-          <w:rFonts w:asciiTheme="majorHAnsi" w:hAnsiTheme="majorHAnsi" w:cstheme="majorHAnsi"/>
-          <w:sz w:val="18"/>
-          <w:szCs w:val="18"/>
-        </w:rPr>
-        <w:t>distintos?</w:t>
-      </w:r>
-    </w:p>
-    <w:p>
-      <w:pPr>
-        <w:rPr>
-          <w:rFonts w:asciiTheme="majorHAnsi" w:hAnsiTheme="majorHAnsi" w:cstheme="majorHAnsi"/>
-          <w:sz w:val="18"/>
-          <w:szCs w:val="18"/>
-        </w:rPr>
-      </w:pPr>
-      <w:r>
-        <w:rPr>
-          <w:rFonts w:asciiTheme="majorHAnsi" w:hAnsiTheme="majorHAnsi" w:cstheme="majorHAnsi"/>
-          <w:sz w:val="18"/>
-          <w:szCs w:val="18"/>
-        </w:rPr>
-        <w:t>Se puede, pero solamente en namespaces distintos.</w:t>
+      <w:proofErr w:type="gramStart"/>
+      <w:r>
+        <w:rPr>
+          <w:rFonts w:asciiTheme="majorHAnsi" w:hAnsiTheme="majorHAnsi" w:cstheme="majorHAnsi"/>
+          <w:sz w:val="18"/>
+          <w:szCs w:val="18"/>
+        </w:rPr>
+        <w:t>identificador</w:t>
+      </w:r>
+      <w:proofErr w:type="gramEnd"/>
+      <w:r>
+        <w:rPr>
+          <w:rFonts w:asciiTheme="majorHAnsi" w:hAnsiTheme="majorHAnsi" w:cstheme="majorHAnsi"/>
+          <w:sz w:val="18"/>
+          <w:szCs w:val="18"/>
+        </w:rPr>
+        <w:t xml:space="preserve"> dentro del mismo </w:t>
+      </w:r>
+      <w:proofErr w:type="spellStart"/>
+      <w:r>
+        <w:rPr>
+          <w:rFonts w:asciiTheme="majorHAnsi" w:hAnsiTheme="majorHAnsi" w:cstheme="majorHAnsi"/>
+          <w:sz w:val="18"/>
+          <w:szCs w:val="18"/>
+        </w:rPr>
+        <w:t>namespace</w:t>
+      </w:r>
+      <w:proofErr w:type="spellEnd"/>
+      <w:r>
+        <w:rPr>
+          <w:rFonts w:asciiTheme="majorHAnsi" w:hAnsiTheme="majorHAnsi" w:cstheme="majorHAnsi"/>
+          <w:sz w:val="18"/>
+          <w:szCs w:val="18"/>
+        </w:rPr>
+        <w:t xml:space="preserve"> ? </w:t>
+      </w:r>
+      <w:proofErr w:type="gramStart"/>
+      <w:r>
+        <w:rPr>
+          <w:rFonts w:asciiTheme="majorHAnsi" w:hAnsiTheme="majorHAnsi" w:cstheme="majorHAnsi"/>
+          <w:sz w:val="18"/>
+          <w:szCs w:val="18"/>
+        </w:rPr>
+        <w:t>¿</w:t>
+      </w:r>
+      <w:proofErr w:type="gramEnd"/>
+      <w:r>
+        <w:rPr>
+          <w:rFonts w:asciiTheme="majorHAnsi" w:hAnsiTheme="majorHAnsi" w:cstheme="majorHAnsi"/>
+          <w:sz w:val="18"/>
+          <w:szCs w:val="18"/>
+        </w:rPr>
+        <w:t xml:space="preserve">Y en </w:t>
+      </w:r>
+      <w:proofErr w:type="spellStart"/>
+      <w:r>
+        <w:rPr>
+          <w:rFonts w:asciiTheme="majorHAnsi" w:hAnsiTheme="majorHAnsi" w:cstheme="majorHAnsi"/>
+          <w:sz w:val="18"/>
+          <w:szCs w:val="18"/>
+        </w:rPr>
+        <w:t>namespaces</w:t>
+      </w:r>
+      <w:proofErr w:type="spellEnd"/>
+    </w:p>
+    <w:p>
+      <w:pPr>
+        <w:rPr>
+          <w:rFonts w:asciiTheme="majorHAnsi" w:hAnsiTheme="majorHAnsi" w:cstheme="majorHAnsi"/>
+          <w:sz w:val="18"/>
+          <w:szCs w:val="18"/>
+        </w:rPr>
+      </w:pPr>
+      <w:proofErr w:type="gramStart"/>
+      <w:r>
+        <w:rPr>
+          <w:rFonts w:asciiTheme="majorHAnsi" w:hAnsiTheme="majorHAnsi" w:cstheme="majorHAnsi"/>
+          <w:sz w:val="18"/>
+          <w:szCs w:val="18"/>
+        </w:rPr>
+        <w:t>distintos</w:t>
+      </w:r>
+      <w:proofErr w:type="gramEnd"/>
+      <w:r>
+        <w:rPr>
+          <w:rFonts w:asciiTheme="majorHAnsi" w:hAnsiTheme="majorHAnsi" w:cstheme="majorHAnsi"/>
+          <w:sz w:val="18"/>
+          <w:szCs w:val="18"/>
+        </w:rPr>
+        <w:t>?</w:t>
+      </w:r>
+    </w:p>
+    <w:p>
+      <w:pPr>
+        <w:rPr>
+          <w:rFonts w:asciiTheme="majorHAnsi" w:hAnsiTheme="majorHAnsi" w:cstheme="majorHAnsi"/>
+          <w:sz w:val="18"/>
+          <w:szCs w:val="18"/>
+        </w:rPr>
+      </w:pPr>
+      <w:r>
+        <w:rPr>
+          <w:rFonts w:asciiTheme="majorHAnsi" w:hAnsiTheme="majorHAnsi" w:cstheme="majorHAnsi"/>
+          <w:sz w:val="18"/>
+          <w:szCs w:val="18"/>
+        </w:rPr>
+        <w:t xml:space="preserve">Se puede, pero solamente en </w:t>
+      </w:r>
+      <w:proofErr w:type="spellStart"/>
+      <w:r>
+        <w:rPr>
+          <w:rFonts w:asciiTheme="majorHAnsi" w:hAnsiTheme="majorHAnsi" w:cstheme="majorHAnsi"/>
+          <w:sz w:val="18"/>
+          <w:szCs w:val="18"/>
+        </w:rPr>
+        <w:t>namespaces</w:t>
+      </w:r>
+      <w:proofErr w:type="spellEnd"/>
+      <w:r>
+        <w:rPr>
+          <w:rFonts w:asciiTheme="majorHAnsi" w:hAnsiTheme="majorHAnsi" w:cstheme="majorHAnsi"/>
+          <w:sz w:val="18"/>
+          <w:szCs w:val="18"/>
+        </w:rPr>
+        <w:t xml:space="preserve"> distintos.</w:t>
       </w:r>
     </w:p>
     <w:sectPr>
@@ -1956,8 +2846,8 @@
 </file>
 
 <file path=word/numbering.xml><?xml version="1.0" encoding="utf-8"?>
-<w:numbering xmlns:wpc="http://schemas.microsoft.com/office/word/2010/wordprocessingCanvas" xmlns:cx="http://schemas.microsoft.com/office/drawing/2014/chartex" xmlns:cx1="http://schemas.microsoft.com/office/drawing/2015/9/8/chartex" xmlns:cx2="http://schemas.microsoft.com/office/drawing/2015/10/21/chartex" xmlns:cx3="http://schemas.microsoft.com/office/drawing/2016/5/9/chartex" xmlns:cx4="http://schemas.microsoft.com/office/drawing/2016/5/10/chartex" xmlns:cx5="http://schemas.microsoft.com/office/drawing/2016/5/11/chartex" xmlns:cx6="http://schemas.microsoft.com/office/drawing/2016/5/12/chartex" xmlns:cx7="http://schemas.microsoft.com/office/drawing/2016/5/13/chartex" xmlns:cx8="http://schemas.microsoft.com/office/drawing/2016/5/14/chartex" xmlns:mc="http://schemas.openxmlformats.org/markup-compatibility/2006" xmlns:aink="http://schemas.microsoft.com/office/drawing/2016/ink" xmlns:am3d="http://schemas.microsoft.com/office/drawing/2017/model3d" xmlns:o="urn:schemas-microsoft-com:office:office" xmlns:r="http://schemas.openxmlformats.org/officeDocument/2006/relationships" xmlns:m="http://schemas.openxmlformats.org/officeDocument/2006/math" xmlns:v="urn:schemas-microsoft-com:vml" xmlns:wp14="http://schemas.microsoft.com/office/word/2010/wordprocessingDrawing" xmlns:wp="http://schemas.openxmlformats.org/drawingml/2006/wordprocessingDrawing" xmlns:w10="urn:schemas-microsoft-com:office:word" xmlns:w="http://schemas.openxmlformats.org/wordprocessingml/2006/main" xmlns:w14="http://schemas.microsoft.com/office/word/2010/wordml" xmlns:w15="http://schemas.microsoft.com/office/word/2012/wordml" xmlns:w16cid="http://schemas.microsoft.com/office/word/2016/wordml/cid" xmlns:w16se="http://schemas.microsoft.com/office/word/2015/wordml/symex" xmlns:wpg="http://schemas.microsoft.com/office/word/2010/wordprocessingGroup" xmlns:wpi="http://schemas.microsoft.com/office/word/2010/wordprocessingInk" xmlns:wne="http://schemas.microsoft.com/office/word/2006/wordml" xmlns:wps="http://schemas.microsoft.com/office/word/2010/wordprocessingShape" mc:Ignorable="w14 w15 w16se w16cid wp14">
-  <w:abstractNum w:abstractNumId="0" w15:restartNumberingAfterBreak="0">
+<w:numbering xmlns:wpc="http://schemas.microsoft.com/office/word/2010/wordprocessingCanvas" xmlns:mc="http://schemas.openxmlformats.org/markup-compatibility/2006" xmlns:o="urn:schemas-microsoft-com:office:office" xmlns:r="http://schemas.openxmlformats.org/officeDocument/2006/relationships" xmlns:m="http://schemas.openxmlformats.org/officeDocument/2006/math" xmlns:v="urn:schemas-microsoft-com:vml" xmlns:wp14="http://schemas.microsoft.com/office/word/2010/wordprocessingDrawing" xmlns:wp="http://schemas.openxmlformats.org/drawingml/2006/wordprocessingDrawing" xmlns:w10="urn:schemas-microsoft-com:office:word" xmlns:w="http://schemas.openxmlformats.org/wordprocessingml/2006/main" xmlns:w14="http://schemas.microsoft.com/office/word/2010/wordml" xmlns:w15="http://schemas.microsoft.com/office/word/2012/wordml" xmlns:wpg="http://schemas.microsoft.com/office/word/2010/wordprocessingGroup" xmlns:wpi="http://schemas.microsoft.com/office/word/2010/wordprocessingInk" xmlns:wne="http://schemas.microsoft.com/office/word/2006/wordml" xmlns:wps="http://schemas.microsoft.com/office/word/2010/wordprocessingShape" mc:Ignorable="w14 w15 wp14">
+  <w:abstractNum w:abstractNumId="0">
     <w:nsid w:val="7709735A"/>
     <w:multiLevelType w:val="hybridMultilevel"/>
     <w:tmpl w:val="3FAC096C"/>
@@ -2104,7 +2994,7 @@
 </file>
 
 <file path=word/styles.xml><?xml version="1.0" encoding="utf-8"?>
-<w:styles xmlns:mc="http://schemas.openxmlformats.org/markup-compatibility/2006" xmlns:r="http://schemas.openxmlformats.org/officeDocument/2006/relationships" xmlns:w="http://schemas.openxmlformats.org/wordprocessingml/2006/main" xmlns:w14="http://schemas.microsoft.com/office/word/2010/wordml" xmlns:w15="http://schemas.microsoft.com/office/word/2012/wordml" xmlns:w16cid="http://schemas.microsoft.com/office/word/2016/wordml/cid" xmlns:w16se="http://schemas.microsoft.com/office/word/2015/wordml/symex" mc:Ignorable="w14 w15 w16se w16cid">
+<w:styles xmlns:mc="http://schemas.openxmlformats.org/markup-compatibility/2006" xmlns:r="http://schemas.openxmlformats.org/officeDocument/2006/relationships" xmlns:w="http://schemas.openxmlformats.org/wordprocessingml/2006/main" xmlns:w14="http://schemas.microsoft.com/office/word/2010/wordml" xmlns:w15="http://schemas.microsoft.com/office/word/2012/wordml" mc:Ignorable="w14 w15">
   <w:docDefaults>
     <w:rPrDefault>
       <w:rPr>
@@ -2120,7 +3010,7 @@
       </w:pPr>
     </w:pPrDefault>
   </w:docDefaults>
-  <w:latentStyles w:defLockedState="0" w:defUIPriority="99" w:defSemiHidden="0" w:defUnhideWhenUsed="0" w:defQFormat="0" w:count="377">
+  <w:latentStyles w:defLockedState="0" w:defUIPriority="99" w:defSemiHidden="0" w:defUnhideWhenUsed="0" w:defQFormat="0" w:count="371">
     <w:lsdException w:name="Normal" w:uiPriority="0" w:qFormat="1"/>
     <w:lsdException w:name="heading 1" w:uiPriority="9" w:qFormat="1"/>
     <w:lsdException w:name="heading 2" w:semiHidden="1" w:uiPriority="9" w:unhideWhenUsed="1" w:qFormat="1"/>
@@ -2492,12 +3382,6 @@
     <w:lsdException w:name="List Table 5 Dark Accent 6" w:uiPriority="50"/>
     <w:lsdException w:name="List Table 6 Colorful Accent 6" w:uiPriority="51"/>
     <w:lsdException w:name="List Table 7 Colorful Accent 6" w:uiPriority="52"/>
-    <w:lsdException w:name="Mention" w:semiHidden="1" w:unhideWhenUsed="1"/>
-    <w:lsdException w:name="Smart Hyperlink" w:semiHidden="1" w:unhideWhenUsed="1"/>
-    <w:lsdException w:name="Hashtag" w:semiHidden="1" w:unhideWhenUsed="1"/>
-    <w:lsdException w:name="Unresolved Mention" w:semiHidden="1" w:unhideWhenUsed="1"/>
-    <w:lsdException w:name="Smart Link" w:semiHidden="1" w:unhideWhenUsed="1"/>
-    <w:lsdException w:name="Smart Link Error" w:semiHidden="1" w:unhideWhenUsed="1"/>
   </w:latentStyles>
   <w:style w:type="paragraph" w:default="1" w:styleId="Normal">
     <w:name w:val="Normal"/>

</xml_diff>